<commit_message>
Modified Template to remove unnecessary items in contents page
</commit_message>
<xml_diff>
--- a/Assignment Template.docx
+++ b/Assignment Template.docx
@@ -612,7 +612,7 @@
             </w:rPr>
             <w:fldChar w:fldCharType="separate"/>
           </w:r>
-          <w:hyperlink w:anchor="_Toc528413171" w:history="1">
+          <w:hyperlink w:anchor="_Toc528416197" w:history="1">
             <w:r>
               <w:rPr>
                 <w:rStyle w:val="Hyperlink"/>
@@ -654,7 +654,7 @@
                 <w:noProof/>
                 <w:webHidden/>
               </w:rPr>
-              <w:instrText xml:space="preserve"> PAGEREF _Toc528413171 \h </w:instrText>
+              <w:instrText xml:space="preserve"> PAGEREF _Toc528416197 \h </w:instrText>
             </w:r>
             <w:r>
               <w:rPr>
@@ -698,7 +698,7 @@
               <w:lang w:eastAsia="en-GB"/>
             </w:rPr>
           </w:pPr>
-          <w:hyperlink w:anchor="_Toc528413172" w:history="1">
+          <w:hyperlink w:anchor="_Toc528416198" w:history="1">
             <w:r>
               <w:rPr>
                 <w:rStyle w:val="Hyperlink"/>
@@ -740,7 +740,7 @@
                 <w:noProof/>
                 <w:webHidden/>
               </w:rPr>
-              <w:instrText xml:space="preserve"> PAGEREF _Toc528413172 \h </w:instrText>
+              <w:instrText xml:space="preserve"> PAGEREF _Toc528416198 \h </w:instrText>
             </w:r>
             <w:r>
               <w:rPr>
@@ -784,7 +784,7 @@
               <w:lang w:eastAsia="en-GB"/>
             </w:rPr>
           </w:pPr>
-          <w:hyperlink w:anchor="_Toc528413173" w:history="1">
+          <w:hyperlink w:anchor="_Toc528416199" w:history="1">
             <w:r>
               <w:rPr>
                 <w:rStyle w:val="Hyperlink"/>
@@ -826,7 +826,7 @@
                 <w:noProof/>
                 <w:webHidden/>
               </w:rPr>
-              <w:instrText xml:space="preserve"> PAGEREF _Toc528413173 \h </w:instrText>
+              <w:instrText xml:space="preserve"> PAGEREF _Toc528416199 \h </w:instrText>
             </w:r>
             <w:r>
               <w:rPr>
@@ -870,7 +870,7 @@
               <w:lang w:eastAsia="en-GB"/>
             </w:rPr>
           </w:pPr>
-          <w:hyperlink w:anchor="_Toc528413174" w:history="1">
+          <w:hyperlink w:anchor="_Toc528416200" w:history="1">
             <w:r>
               <w:rPr>
                 <w:rStyle w:val="Hyperlink"/>
@@ -912,7 +912,7 @@
                 <w:noProof/>
                 <w:webHidden/>
               </w:rPr>
-              <w:instrText xml:space="preserve"> PAGEREF _Toc528413174 \h </w:instrText>
+              <w:instrText xml:space="preserve"> PAGEREF _Toc528416200 \h </w:instrText>
             </w:r>
             <w:r>
               <w:rPr>
@@ -956,7 +956,7 @@
               <w:lang w:eastAsia="en-GB"/>
             </w:rPr>
           </w:pPr>
-          <w:hyperlink w:anchor="_Toc528413175" w:history="1">
+          <w:hyperlink w:anchor="_Toc528416201" w:history="1">
             <w:r>
               <w:rPr>
                 <w:rStyle w:val="Hyperlink"/>
@@ -998,7 +998,7 @@
                 <w:noProof/>
                 <w:webHidden/>
               </w:rPr>
-              <w:instrText xml:space="preserve"> PAGEREF _Toc528413175 \h </w:instrText>
+              <w:instrText xml:space="preserve"> PAGEREF _Toc528416201 \h </w:instrText>
             </w:r>
             <w:r>
               <w:rPr>
@@ -1042,7 +1042,7 @@
               <w:lang w:eastAsia="en-GB"/>
             </w:rPr>
           </w:pPr>
-          <w:hyperlink w:anchor="_Toc528413176" w:history="1">
+          <w:hyperlink w:anchor="_Toc528416202" w:history="1">
             <w:r>
               <w:rPr>
                 <w:rStyle w:val="Hyperlink"/>
@@ -1084,7 +1084,7 @@
                 <w:noProof/>
                 <w:webHidden/>
               </w:rPr>
-              <w:instrText xml:space="preserve"> PAGEREF _Toc528413176 \h </w:instrText>
+              <w:instrText xml:space="preserve"> PAGEREF _Toc528416202 \h </w:instrText>
             </w:r>
             <w:r>
               <w:rPr>
@@ -1128,7 +1128,7 @@
               <w:lang w:eastAsia="en-GB"/>
             </w:rPr>
           </w:pPr>
-          <w:hyperlink w:anchor="_Toc528413177" w:history="1">
+          <w:hyperlink w:anchor="_Toc528416203" w:history="1">
             <w:r>
               <w:rPr>
                 <w:rStyle w:val="Hyperlink"/>
@@ -1170,7 +1170,7 @@
                 <w:noProof/>
                 <w:webHidden/>
               </w:rPr>
-              <w:instrText xml:space="preserve"> PAGEREF _Toc528413177 \h </w:instrText>
+              <w:instrText xml:space="preserve"> PAGEREF _Toc528416203 \h </w:instrText>
             </w:r>
             <w:r>
               <w:rPr>
@@ -1214,7 +1214,7 @@
               <w:lang w:eastAsia="en-GB"/>
             </w:rPr>
           </w:pPr>
-          <w:hyperlink w:anchor="_Toc528413178" w:history="1">
+          <w:hyperlink w:anchor="_Toc528416204" w:history="1">
             <w:r>
               <w:rPr>
                 <w:rStyle w:val="Hyperlink"/>
@@ -1256,7 +1256,7 @@
                 <w:noProof/>
                 <w:webHidden/>
               </w:rPr>
-              <w:instrText xml:space="preserve"> PAGEREF _Toc528413178 \h </w:instrText>
+              <w:instrText xml:space="preserve"> PAGEREF _Toc528416204 \h </w:instrText>
             </w:r>
             <w:r>
               <w:rPr>
@@ -1300,7 +1300,7 @@
               <w:lang w:eastAsia="en-GB"/>
             </w:rPr>
           </w:pPr>
-          <w:hyperlink w:anchor="_Toc528413179" w:history="1">
+          <w:hyperlink w:anchor="_Toc528416205" w:history="1">
             <w:r>
               <w:rPr>
                 <w:rStyle w:val="Hyperlink"/>
@@ -1342,7 +1342,7 @@
                 <w:noProof/>
                 <w:webHidden/>
               </w:rPr>
-              <w:instrText xml:space="preserve"> PAGEREF _Toc528413179 \h </w:instrText>
+              <w:instrText xml:space="preserve"> PAGEREF _Toc528416205 \h </w:instrText>
             </w:r>
             <w:r>
               <w:rPr>
@@ -1386,7 +1386,7 @@
               <w:lang w:eastAsia="en-GB"/>
             </w:rPr>
           </w:pPr>
-          <w:hyperlink w:anchor="_Toc528413180" w:history="1">
+          <w:hyperlink w:anchor="_Toc528416206" w:history="1">
             <w:r>
               <w:rPr>
                 <w:rStyle w:val="Hyperlink"/>
@@ -1428,7 +1428,7 @@
                 <w:noProof/>
                 <w:webHidden/>
               </w:rPr>
-              <w:instrText xml:space="preserve"> PAGEREF _Toc528413180 \h </w:instrText>
+              <w:instrText xml:space="preserve"> PAGEREF _Toc528416206 \h </w:instrText>
             </w:r>
             <w:r>
               <w:rPr>
@@ -1472,7 +1472,7 @@
               <w:lang w:eastAsia="en-GB"/>
             </w:rPr>
           </w:pPr>
-          <w:hyperlink w:anchor="_Toc528413181" w:history="1">
+          <w:hyperlink w:anchor="_Toc528416207" w:history="1">
             <w:r>
               <w:rPr>
                 <w:rStyle w:val="Hyperlink"/>
@@ -1514,7 +1514,7 @@
                 <w:noProof/>
                 <w:webHidden/>
               </w:rPr>
-              <w:instrText xml:space="preserve"> PAGEREF _Toc528413181 \h </w:instrText>
+              <w:instrText xml:space="preserve"> PAGEREF _Toc528416207 \h </w:instrText>
             </w:r>
             <w:r>
               <w:rPr>
@@ -1558,7 +1558,7 @@
               <w:lang w:eastAsia="en-GB"/>
             </w:rPr>
           </w:pPr>
-          <w:hyperlink w:anchor="_Toc528413182" w:history="1">
+          <w:hyperlink w:anchor="_Toc528416208" w:history="1">
             <w:r>
               <w:rPr>
                 <w:rStyle w:val="Hyperlink"/>
@@ -1600,7 +1600,7 @@
                 <w:noProof/>
                 <w:webHidden/>
               </w:rPr>
-              <w:instrText xml:space="preserve"> PAGEREF _Toc528413182 \h </w:instrText>
+              <w:instrText xml:space="preserve"> PAGEREF _Toc528416208 \h </w:instrText>
             </w:r>
             <w:r>
               <w:rPr>
@@ -1644,7 +1644,7 @@
               <w:lang w:eastAsia="en-GB"/>
             </w:rPr>
           </w:pPr>
-          <w:hyperlink w:anchor="_Toc528413183" w:history="1">
+          <w:hyperlink w:anchor="_Toc528416209" w:history="1">
             <w:r>
               <w:rPr>
                 <w:rStyle w:val="Hyperlink"/>
@@ -1686,7 +1686,7 @@
                 <w:noProof/>
                 <w:webHidden/>
               </w:rPr>
-              <w:instrText xml:space="preserve"> PAGEREF _Toc528413183 \h </w:instrText>
+              <w:instrText xml:space="preserve"> PAGEREF _Toc528416209 \h </w:instrText>
             </w:r>
             <w:r>
               <w:rPr>
@@ -1730,7 +1730,7 @@
               <w:lang w:eastAsia="en-GB"/>
             </w:rPr>
           </w:pPr>
-          <w:hyperlink w:anchor="_Toc528413184" w:history="1">
+          <w:hyperlink w:anchor="_Toc528416210" w:history="1">
             <w:r>
               <w:rPr>
                 <w:rStyle w:val="Hyperlink"/>
@@ -1772,7 +1772,7 @@
                 <w:noProof/>
                 <w:webHidden/>
               </w:rPr>
-              <w:instrText xml:space="preserve"> PAGEREF _Toc528413184 \h </w:instrText>
+              <w:instrText xml:space="preserve"> PAGEREF _Toc528416210 \h </w:instrText>
             </w:r>
             <w:r>
               <w:rPr>
@@ -1816,7 +1816,7 @@
               <w:lang w:eastAsia="en-GB"/>
             </w:rPr>
           </w:pPr>
-          <w:hyperlink w:anchor="_Toc528413185" w:history="1">
+          <w:hyperlink w:anchor="_Toc528416211" w:history="1">
             <w:r>
               <w:rPr>
                 <w:rStyle w:val="Hyperlink"/>
@@ -1858,7 +1858,7 @@
                 <w:noProof/>
                 <w:webHidden/>
               </w:rPr>
-              <w:instrText xml:space="preserve"> PAGEREF _Toc528413185 \h </w:instrText>
+              <w:instrText xml:space="preserve"> PAGEREF _Toc528416211 \h </w:instrText>
             </w:r>
             <w:r>
               <w:rPr>
@@ -1902,7 +1902,7 @@
               <w:lang w:eastAsia="en-GB"/>
             </w:rPr>
           </w:pPr>
-          <w:hyperlink w:anchor="_Toc528413186" w:history="1">
+          <w:hyperlink w:anchor="_Toc528416212" w:history="1">
             <w:r>
               <w:rPr>
                 <w:rStyle w:val="Hyperlink"/>
@@ -1944,7 +1944,7 @@
                 <w:noProof/>
                 <w:webHidden/>
               </w:rPr>
-              <w:instrText xml:space="preserve"> PAGEREF _Toc528413186 \h </w:instrText>
+              <w:instrText xml:space="preserve"> PAGEREF _Toc528416212 \h </w:instrText>
             </w:r>
             <w:r>
               <w:rPr>
@@ -1988,7 +1988,7 @@
               <w:lang w:eastAsia="en-GB"/>
             </w:rPr>
           </w:pPr>
-          <w:hyperlink w:anchor="_Toc528413187" w:history="1">
+          <w:hyperlink w:anchor="_Toc528416213" w:history="1">
             <w:r>
               <w:rPr>
                 <w:rStyle w:val="Hyperlink"/>
@@ -2030,7 +2030,7 @@
                 <w:noProof/>
                 <w:webHidden/>
               </w:rPr>
-              <w:instrText xml:space="preserve"> PAGEREF _Toc528413187 \h </w:instrText>
+              <w:instrText xml:space="preserve"> PAGEREF _Toc528416213 \h </w:instrText>
             </w:r>
             <w:r>
               <w:rPr>
@@ -2074,7 +2074,7 @@
               <w:lang w:eastAsia="en-GB"/>
             </w:rPr>
           </w:pPr>
-          <w:hyperlink w:anchor="_Toc528413188" w:history="1">
+          <w:hyperlink w:anchor="_Toc528416214" w:history="1">
             <w:r>
               <w:rPr>
                 <w:rStyle w:val="Hyperlink"/>
@@ -2116,7 +2116,7 @@
                 <w:noProof/>
                 <w:webHidden/>
               </w:rPr>
-              <w:instrText xml:space="preserve"> PAGEREF _Toc528413188 \h </w:instrText>
+              <w:instrText xml:space="preserve"> PAGEREF _Toc528416214 \h </w:instrText>
             </w:r>
             <w:r>
               <w:rPr>
@@ -2160,7 +2160,7 @@
               <w:lang w:eastAsia="en-GB"/>
             </w:rPr>
           </w:pPr>
-          <w:hyperlink w:anchor="_Toc528413189" w:history="1">
+          <w:hyperlink w:anchor="_Toc528416215" w:history="1">
             <w:r>
               <w:rPr>
                 <w:rStyle w:val="Hyperlink"/>
@@ -2202,7 +2202,7 @@
                 <w:noProof/>
                 <w:webHidden/>
               </w:rPr>
-              <w:instrText xml:space="preserve"> PAGEREF _Toc528413189 \h </w:instrText>
+              <w:instrText xml:space="preserve"> PAGEREF _Toc528416215 \h </w:instrText>
             </w:r>
             <w:r>
               <w:rPr>
@@ -2246,7 +2246,7 @@
               <w:lang w:eastAsia="en-GB"/>
             </w:rPr>
           </w:pPr>
-          <w:hyperlink w:anchor="_Toc528413190" w:history="1">
+          <w:hyperlink w:anchor="_Toc528416216" w:history="1">
             <w:r>
               <w:rPr>
                 <w:rStyle w:val="Hyperlink"/>
@@ -2288,7 +2288,7 @@
                 <w:noProof/>
                 <w:webHidden/>
               </w:rPr>
-              <w:instrText xml:space="preserve"> PAGEREF _Toc528413190 \h </w:instrText>
+              <w:instrText xml:space="preserve"> PAGEREF _Toc528416216 \h </w:instrText>
             </w:r>
             <w:r>
               <w:rPr>
@@ -2332,7 +2332,7 @@
               <w:lang w:eastAsia="en-GB"/>
             </w:rPr>
           </w:pPr>
-          <w:hyperlink w:anchor="_Toc528413191" w:history="1">
+          <w:hyperlink w:anchor="_Toc528416217" w:history="1">
             <w:r>
               <w:rPr>
                 <w:rStyle w:val="Hyperlink"/>
@@ -2374,7 +2374,7 @@
                 <w:noProof/>
                 <w:webHidden/>
               </w:rPr>
-              <w:instrText xml:space="preserve"> PAGEREF _Toc528413191 \h </w:instrText>
+              <w:instrText xml:space="preserve"> PAGEREF _Toc528416217 \h </w:instrText>
             </w:r>
             <w:r>
               <w:rPr>
@@ -2418,7 +2418,7 @@
               <w:lang w:eastAsia="en-GB"/>
             </w:rPr>
           </w:pPr>
-          <w:hyperlink w:anchor="_Toc528413192" w:history="1">
+          <w:hyperlink w:anchor="_Toc528416218" w:history="1">
             <w:r>
               <w:rPr>
                 <w:rStyle w:val="Hyperlink"/>
@@ -2460,7 +2460,7 @@
                 <w:noProof/>
                 <w:webHidden/>
               </w:rPr>
-              <w:instrText xml:space="preserve"> PAGEREF _Toc528413192 \h </w:instrText>
+              <w:instrText xml:space="preserve"> PAGEREF _Toc528416218 \h </w:instrText>
             </w:r>
             <w:r>
               <w:rPr>
@@ -2504,7 +2504,7 @@
               <w:lang w:eastAsia="en-GB"/>
             </w:rPr>
           </w:pPr>
-          <w:hyperlink w:anchor="_Toc528413193" w:history="1">
+          <w:hyperlink w:anchor="_Toc528416219" w:history="1">
             <w:r>
               <w:rPr>
                 <w:rStyle w:val="Hyperlink"/>
@@ -2546,7 +2546,7 @@
                 <w:noProof/>
                 <w:webHidden/>
               </w:rPr>
-              <w:instrText xml:space="preserve"> PAGEREF _Toc528413193 \h </w:instrText>
+              <w:instrText xml:space="preserve"> PAGEREF _Toc528416219 \h </w:instrText>
             </w:r>
             <w:r>
               <w:rPr>
@@ -2590,7 +2590,7 @@
               <w:lang w:eastAsia="en-GB"/>
             </w:rPr>
           </w:pPr>
-          <w:hyperlink w:anchor="_Toc528413194" w:history="1">
+          <w:hyperlink w:anchor="_Toc528416220" w:history="1">
             <w:r>
               <w:rPr>
                 <w:rStyle w:val="Hyperlink"/>
@@ -2632,7 +2632,7 @@
                 <w:noProof/>
                 <w:webHidden/>
               </w:rPr>
-              <w:instrText xml:space="preserve"> PAGEREF _Toc528413194 \h </w:instrText>
+              <w:instrText xml:space="preserve"> PAGEREF _Toc528416220 \h </w:instrText>
             </w:r>
             <w:r>
               <w:rPr>
@@ -2676,7 +2676,7 @@
               <w:lang w:eastAsia="en-GB"/>
             </w:rPr>
           </w:pPr>
-          <w:hyperlink w:anchor="_Toc528413195" w:history="1">
+          <w:hyperlink w:anchor="_Toc528416221" w:history="1">
             <w:r>
               <w:rPr>
                 <w:rStyle w:val="Hyperlink"/>
@@ -2718,7 +2718,7 @@
                 <w:noProof/>
                 <w:webHidden/>
               </w:rPr>
-              <w:instrText xml:space="preserve"> PAGEREF _Toc528413195 \h </w:instrText>
+              <w:instrText xml:space="preserve"> PAGEREF _Toc528416221 \h </w:instrText>
             </w:r>
             <w:r>
               <w:rPr>
@@ -2762,7 +2762,7 @@
               <w:lang w:eastAsia="en-GB"/>
             </w:rPr>
           </w:pPr>
-          <w:hyperlink w:anchor="_Toc528413196" w:history="1">
+          <w:hyperlink w:anchor="_Toc528416222" w:history="1">
             <w:r>
               <w:rPr>
                 <w:rStyle w:val="Hyperlink"/>
@@ -2804,7 +2804,7 @@
                 <w:noProof/>
                 <w:webHidden/>
               </w:rPr>
-              <w:instrText xml:space="preserve"> PAGEREF _Toc528413196 \h </w:instrText>
+              <w:instrText xml:space="preserve"> PAGEREF _Toc528416222 \h </w:instrText>
             </w:r>
             <w:r>
               <w:rPr>
@@ -2848,7 +2848,7 @@
               <w:lang w:eastAsia="en-GB"/>
             </w:rPr>
           </w:pPr>
-          <w:hyperlink w:anchor="_Toc528413197" w:history="1">
+          <w:hyperlink w:anchor="_Toc528416223" w:history="1">
             <w:r>
               <w:rPr>
                 <w:rStyle w:val="Hyperlink"/>
@@ -2890,7 +2890,7 @@
                 <w:noProof/>
                 <w:webHidden/>
               </w:rPr>
-              <w:instrText xml:space="preserve"> PAGEREF _Toc528413197 \h </w:instrText>
+              <w:instrText xml:space="preserve"> PAGEREF _Toc528416223 \h </w:instrText>
             </w:r>
             <w:r>
               <w:rPr>
@@ -2934,7 +2934,7 @@
               <w:lang w:eastAsia="en-GB"/>
             </w:rPr>
           </w:pPr>
-          <w:hyperlink w:anchor="_Toc528413198" w:history="1">
+          <w:hyperlink w:anchor="_Toc528416224" w:history="1">
             <w:r>
               <w:rPr>
                 <w:rStyle w:val="Hyperlink"/>
@@ -2976,7 +2976,7 @@
                 <w:noProof/>
                 <w:webHidden/>
               </w:rPr>
-              <w:instrText xml:space="preserve"> PAGEREF _Toc528413198 \h </w:instrText>
+              <w:instrText xml:space="preserve"> PAGEREF _Toc528416224 \h </w:instrText>
             </w:r>
             <w:r>
               <w:rPr>
@@ -3020,7 +3020,7 @@
               <w:lang w:eastAsia="en-GB"/>
             </w:rPr>
           </w:pPr>
-          <w:hyperlink w:anchor="_Toc528413199" w:history="1">
+          <w:hyperlink w:anchor="_Toc528416225" w:history="1">
             <w:r>
               <w:rPr>
                 <w:rStyle w:val="Hyperlink"/>
@@ -3062,7 +3062,7 @@
                 <w:noProof/>
                 <w:webHidden/>
               </w:rPr>
-              <w:instrText xml:space="preserve"> PAGEREF _Toc528413199 \h </w:instrText>
+              <w:instrText xml:space="preserve"> PAGEREF _Toc528416225 \h </w:instrText>
             </w:r>
             <w:r>
               <w:rPr>
@@ -3106,7 +3106,7 @@
               <w:lang w:eastAsia="en-GB"/>
             </w:rPr>
           </w:pPr>
-          <w:hyperlink w:anchor="_Toc528413200" w:history="1">
+          <w:hyperlink w:anchor="_Toc528416226" w:history="1">
             <w:r>
               <w:rPr>
                 <w:rStyle w:val="Hyperlink"/>
@@ -3148,7 +3148,7 @@
                 <w:noProof/>
                 <w:webHidden/>
               </w:rPr>
-              <w:instrText xml:space="preserve"> PAGEREF _Toc528413200 \h </w:instrText>
+              <w:instrText xml:space="preserve"> PAGEREF _Toc528416226 \h </w:instrText>
             </w:r>
             <w:r>
               <w:rPr>
@@ -3192,7 +3192,7 @@
               <w:lang w:eastAsia="en-GB"/>
             </w:rPr>
           </w:pPr>
-          <w:hyperlink w:anchor="_Toc528413201" w:history="1">
+          <w:hyperlink w:anchor="_Toc528416227" w:history="1">
             <w:r>
               <w:rPr>
                 <w:rStyle w:val="Hyperlink"/>
@@ -3234,7 +3234,7 @@
                 <w:noProof/>
                 <w:webHidden/>
               </w:rPr>
-              <w:instrText xml:space="preserve"> PAGEREF _Toc528413201 \h </w:instrText>
+              <w:instrText xml:space="preserve"> PAGEREF _Toc528416227 \h </w:instrText>
             </w:r>
             <w:r>
               <w:rPr>
@@ -3278,7 +3278,7 @@
               <w:lang w:eastAsia="en-GB"/>
             </w:rPr>
           </w:pPr>
-          <w:hyperlink w:anchor="_Toc528413202" w:history="1">
+          <w:hyperlink w:anchor="_Toc528416228" w:history="1">
             <w:r>
               <w:rPr>
                 <w:rStyle w:val="Hyperlink"/>
@@ -3320,7 +3320,7 @@
                 <w:noProof/>
                 <w:webHidden/>
               </w:rPr>
-              <w:instrText xml:space="preserve"> PAGEREF _Toc528413202 \h </w:instrText>
+              <w:instrText xml:space="preserve"> PAGEREF _Toc528416228 \h </w:instrText>
             </w:r>
             <w:r>
               <w:rPr>
@@ -3364,7 +3364,7 @@
               <w:lang w:eastAsia="en-GB"/>
             </w:rPr>
           </w:pPr>
-          <w:hyperlink w:anchor="_Toc528413203" w:history="1">
+          <w:hyperlink w:anchor="_Toc528416229" w:history="1">
             <w:r>
               <w:rPr>
                 <w:rStyle w:val="Hyperlink"/>
@@ -3406,7 +3406,7 @@
                 <w:noProof/>
                 <w:webHidden/>
               </w:rPr>
-              <w:instrText xml:space="preserve"> PAGEREF _Toc528413203 \h </w:instrText>
+              <w:instrText xml:space="preserve"> PAGEREF _Toc528416229 \h </w:instrText>
             </w:r>
             <w:r>
               <w:rPr>
@@ -3450,7 +3450,7 @@
               <w:lang w:eastAsia="en-GB"/>
             </w:rPr>
           </w:pPr>
-          <w:hyperlink w:anchor="_Toc528413204" w:history="1">
+          <w:hyperlink w:anchor="_Toc528416230" w:history="1">
             <w:r>
               <w:rPr>
                 <w:rStyle w:val="Hyperlink"/>
@@ -3492,7 +3492,7 @@
                 <w:noProof/>
                 <w:webHidden/>
               </w:rPr>
-              <w:instrText xml:space="preserve"> PAGEREF _Toc528413204 \h </w:instrText>
+              <w:instrText xml:space="preserve"> PAGEREF _Toc528416230 \h </w:instrText>
             </w:r>
             <w:r>
               <w:rPr>
@@ -3536,7 +3536,7 @@
               <w:lang w:eastAsia="en-GB"/>
             </w:rPr>
           </w:pPr>
-          <w:hyperlink w:anchor="_Toc528413205" w:history="1">
+          <w:hyperlink w:anchor="_Toc528416231" w:history="1">
             <w:r>
               <w:rPr>
                 <w:rStyle w:val="Hyperlink"/>
@@ -3578,7 +3578,7 @@
                 <w:noProof/>
                 <w:webHidden/>
               </w:rPr>
-              <w:instrText xml:space="preserve"> PAGEREF _Toc528413205 \h </w:instrText>
+              <w:instrText xml:space="preserve"> PAGEREF _Toc528416231 \h </w:instrText>
             </w:r>
             <w:r>
               <w:rPr>
@@ -3622,7 +3622,7 @@
               <w:lang w:eastAsia="en-GB"/>
             </w:rPr>
           </w:pPr>
-          <w:hyperlink w:anchor="_Toc528413206" w:history="1">
+          <w:hyperlink w:anchor="_Toc528416232" w:history="1">
             <w:r>
               <w:rPr>
                 <w:rStyle w:val="Hyperlink"/>
@@ -3664,7 +3664,7 @@
                 <w:noProof/>
                 <w:webHidden/>
               </w:rPr>
-              <w:instrText xml:space="preserve"> PAGEREF _Toc528413206 \h </w:instrText>
+              <w:instrText xml:space="preserve"> PAGEREF _Toc528416232 \h </w:instrText>
             </w:r>
             <w:r>
               <w:rPr>
@@ -3708,7 +3708,7 @@
               <w:lang w:eastAsia="en-GB"/>
             </w:rPr>
           </w:pPr>
-          <w:hyperlink w:anchor="_Toc528413207" w:history="1">
+          <w:hyperlink w:anchor="_Toc528416233" w:history="1">
             <w:r>
               <w:rPr>
                 <w:rStyle w:val="Hyperlink"/>
@@ -3750,7 +3750,7 @@
                 <w:noProof/>
                 <w:webHidden/>
               </w:rPr>
-              <w:instrText xml:space="preserve"> PAGEREF _Toc528413207 \h </w:instrText>
+              <w:instrText xml:space="preserve"> PAGEREF _Toc528416233 \h </w:instrText>
             </w:r>
             <w:r>
               <w:rPr>
@@ -3794,7 +3794,7 @@
               <w:lang w:eastAsia="en-GB"/>
             </w:rPr>
           </w:pPr>
-          <w:hyperlink w:anchor="_Toc528413208" w:history="1">
+          <w:hyperlink w:anchor="_Toc528416234" w:history="1">
             <w:r>
               <w:rPr>
                 <w:rStyle w:val="Hyperlink"/>
@@ -3836,7 +3836,7 @@
                 <w:noProof/>
                 <w:webHidden/>
               </w:rPr>
-              <w:instrText xml:space="preserve"> PAGEREF _Toc528413208 \h </w:instrText>
+              <w:instrText xml:space="preserve"> PAGEREF _Toc528416234 \h </w:instrText>
             </w:r>
             <w:r>
               <w:rPr>
@@ -3880,7 +3880,7 @@
               <w:lang w:eastAsia="en-GB"/>
             </w:rPr>
           </w:pPr>
-          <w:hyperlink w:anchor="_Toc528413209" w:history="1">
+          <w:hyperlink w:anchor="_Toc528416235" w:history="1">
             <w:r>
               <w:rPr>
                 <w:rStyle w:val="Hyperlink"/>
@@ -3922,7 +3922,7 @@
                 <w:noProof/>
                 <w:webHidden/>
               </w:rPr>
-              <w:instrText xml:space="preserve"> PAGEREF _Toc528413209 \h </w:instrText>
+              <w:instrText xml:space="preserve"> PAGEREF _Toc528416235 \h </w:instrText>
             </w:r>
             <w:r>
               <w:rPr>
@@ -3966,7 +3966,7 @@
               <w:lang w:eastAsia="en-GB"/>
             </w:rPr>
           </w:pPr>
-          <w:hyperlink w:anchor="_Toc528413210" w:history="1">
+          <w:hyperlink w:anchor="_Toc528416236" w:history="1">
             <w:r>
               <w:rPr>
                 <w:rStyle w:val="Hyperlink"/>
@@ -4008,7 +4008,7 @@
                 <w:noProof/>
                 <w:webHidden/>
               </w:rPr>
-              <w:instrText xml:space="preserve"> PAGEREF _Toc528413210 \h </w:instrText>
+              <w:instrText xml:space="preserve"> PAGEREF _Toc528416236 \h </w:instrText>
             </w:r>
             <w:r>
               <w:rPr>
@@ -4052,7 +4052,7 @@
               <w:lang w:eastAsia="en-GB"/>
             </w:rPr>
           </w:pPr>
-          <w:hyperlink w:anchor="_Toc528413211" w:history="1">
+          <w:hyperlink w:anchor="_Toc528416237" w:history="1">
             <w:r>
               <w:rPr>
                 <w:rStyle w:val="Hyperlink"/>
@@ -4094,7 +4094,7 @@
                 <w:noProof/>
                 <w:webHidden/>
               </w:rPr>
-              <w:instrText xml:space="preserve"> PAGEREF _Toc528413211 \h </w:instrText>
+              <w:instrText xml:space="preserve"> PAGEREF _Toc528416237 \h </w:instrText>
             </w:r>
             <w:r>
               <w:rPr>
@@ -4138,7 +4138,7 @@
               <w:lang w:eastAsia="en-GB"/>
             </w:rPr>
           </w:pPr>
-          <w:hyperlink w:anchor="_Toc528413212" w:history="1">
+          <w:hyperlink w:anchor="_Toc528416238" w:history="1">
             <w:r>
               <w:rPr>
                 <w:rStyle w:val="Hyperlink"/>
@@ -4180,7 +4180,7 @@
                 <w:noProof/>
                 <w:webHidden/>
               </w:rPr>
-              <w:instrText xml:space="preserve"> PAGEREF _Toc528413212 \h </w:instrText>
+              <w:instrText xml:space="preserve"> PAGEREF _Toc528416238 \h </w:instrText>
             </w:r>
             <w:r>
               <w:rPr>
@@ -4224,7 +4224,7 @@
               <w:lang w:eastAsia="en-GB"/>
             </w:rPr>
           </w:pPr>
-          <w:hyperlink w:anchor="_Toc528413213" w:history="1">
+          <w:hyperlink w:anchor="_Toc528416239" w:history="1">
             <w:r>
               <w:rPr>
                 <w:rStyle w:val="Hyperlink"/>
@@ -4266,7 +4266,7 @@
                 <w:noProof/>
                 <w:webHidden/>
               </w:rPr>
-              <w:instrText xml:space="preserve"> PAGEREF _Toc528413213 \h </w:instrText>
+              <w:instrText xml:space="preserve"> PAGEREF _Toc528416239 \h </w:instrText>
             </w:r>
             <w:r>
               <w:rPr>
@@ -4310,7 +4310,7 @@
               <w:lang w:eastAsia="en-GB"/>
             </w:rPr>
           </w:pPr>
-          <w:hyperlink w:anchor="_Toc528413214" w:history="1">
+          <w:hyperlink w:anchor="_Toc528416240" w:history="1">
             <w:r>
               <w:rPr>
                 <w:rStyle w:val="Hyperlink"/>
@@ -4352,7 +4352,7 @@
                 <w:noProof/>
                 <w:webHidden/>
               </w:rPr>
-              <w:instrText xml:space="preserve"> PAGEREF _Toc528413214 \h </w:instrText>
+              <w:instrText xml:space="preserve"> PAGEREF _Toc528416240 \h </w:instrText>
             </w:r>
             <w:r>
               <w:rPr>
@@ -4396,7 +4396,7 @@
               <w:lang w:eastAsia="en-GB"/>
             </w:rPr>
           </w:pPr>
-          <w:hyperlink w:anchor="_Toc528413215" w:history="1">
+          <w:hyperlink w:anchor="_Toc528416241" w:history="1">
             <w:r>
               <w:rPr>
                 <w:rStyle w:val="Hyperlink"/>
@@ -4438,7 +4438,7 @@
                 <w:noProof/>
                 <w:webHidden/>
               </w:rPr>
-              <w:instrText xml:space="preserve"> PAGEREF _Toc528413215 \h </w:instrText>
+              <w:instrText xml:space="preserve"> PAGEREF _Toc528416241 \h </w:instrText>
             </w:r>
             <w:r>
               <w:rPr>
@@ -4482,7 +4482,7 @@
               <w:lang w:eastAsia="en-GB"/>
             </w:rPr>
           </w:pPr>
-          <w:hyperlink w:anchor="_Toc528413216" w:history="1">
+          <w:hyperlink w:anchor="_Toc528416242" w:history="1">
             <w:r>
               <w:rPr>
                 <w:rStyle w:val="Hyperlink"/>
@@ -4524,7 +4524,7 @@
                 <w:noProof/>
                 <w:webHidden/>
               </w:rPr>
-              <w:instrText xml:space="preserve"> PAGEREF _Toc528413216 \h </w:instrText>
+              <w:instrText xml:space="preserve"> PAGEREF _Toc528416242 \h </w:instrText>
             </w:r>
             <w:r>
               <w:rPr>
@@ -4568,7 +4568,7 @@
               <w:lang w:eastAsia="en-GB"/>
             </w:rPr>
           </w:pPr>
-          <w:hyperlink w:anchor="_Toc528413217" w:history="1">
+          <w:hyperlink w:anchor="_Toc528416243" w:history="1">
             <w:r>
               <w:rPr>
                 <w:rStyle w:val="Hyperlink"/>
@@ -4610,7 +4610,7 @@
                 <w:noProof/>
                 <w:webHidden/>
               </w:rPr>
-              <w:instrText xml:space="preserve"> PAGEREF _Toc528413217 \h </w:instrText>
+              <w:instrText xml:space="preserve"> PAGEREF _Toc528416243 \h </w:instrText>
             </w:r>
             <w:r>
               <w:rPr>
@@ -4654,7 +4654,7 @@
               <w:lang w:eastAsia="en-GB"/>
             </w:rPr>
           </w:pPr>
-          <w:hyperlink w:anchor="_Toc528413218" w:history="1">
+          <w:hyperlink w:anchor="_Toc528416244" w:history="1">
             <w:r>
               <w:rPr>
                 <w:rStyle w:val="Hyperlink"/>
@@ -4696,7 +4696,7 @@
                 <w:noProof/>
                 <w:webHidden/>
               </w:rPr>
-              <w:instrText xml:space="preserve"> PAGEREF _Toc528413218 \h </w:instrText>
+              <w:instrText xml:space="preserve"> PAGEREF _Toc528416244 \h </w:instrText>
             </w:r>
             <w:r>
               <w:rPr>
@@ -4740,7 +4740,7 @@
               <w:lang w:eastAsia="en-GB"/>
             </w:rPr>
           </w:pPr>
-          <w:hyperlink w:anchor="_Toc528413219" w:history="1">
+          <w:hyperlink w:anchor="_Toc528416245" w:history="1">
             <w:r>
               <w:rPr>
                 <w:rStyle w:val="Hyperlink"/>
@@ -4782,7 +4782,7 @@
                 <w:noProof/>
                 <w:webHidden/>
               </w:rPr>
-              <w:instrText xml:space="preserve"> PAGEREF _Toc528413219 \h </w:instrText>
+              <w:instrText xml:space="preserve"> PAGEREF _Toc528416245 \h </w:instrText>
             </w:r>
             <w:r>
               <w:rPr>
@@ -4826,7 +4826,7 @@
               <w:lang w:eastAsia="en-GB"/>
             </w:rPr>
           </w:pPr>
-          <w:hyperlink w:anchor="_Toc528413220" w:history="1">
+          <w:hyperlink w:anchor="_Toc528416246" w:history="1">
             <w:r>
               <w:rPr>
                 <w:rStyle w:val="Hyperlink"/>
@@ -4868,7 +4868,7 @@
                 <w:noProof/>
                 <w:webHidden/>
               </w:rPr>
-              <w:instrText xml:space="preserve"> PAGEREF _Toc528413220 \h </w:instrText>
+              <w:instrText xml:space="preserve"> PAGEREF _Toc528416246 \h </w:instrText>
             </w:r>
             <w:r>
               <w:rPr>
@@ -4912,7 +4912,7 @@
               <w:lang w:eastAsia="en-GB"/>
             </w:rPr>
           </w:pPr>
-          <w:hyperlink w:anchor="_Toc528413221" w:history="1">
+          <w:hyperlink w:anchor="_Toc528416247" w:history="1">
             <w:r>
               <w:rPr>
                 <w:rStyle w:val="Hyperlink"/>
@@ -4954,7 +4954,7 @@
                 <w:noProof/>
                 <w:webHidden/>
               </w:rPr>
-              <w:instrText xml:space="preserve"> PAGEREF _Toc528413221 \h </w:instrText>
+              <w:instrText xml:space="preserve"> PAGEREF _Toc528416247 \h </w:instrText>
             </w:r>
             <w:r>
               <w:rPr>
@@ -4998,7 +4998,7 @@
               <w:lang w:eastAsia="en-GB"/>
             </w:rPr>
           </w:pPr>
-          <w:hyperlink w:anchor="_Toc528413222" w:history="1">
+          <w:hyperlink w:anchor="_Toc528416248" w:history="1">
             <w:r>
               <w:rPr>
                 <w:rStyle w:val="Hyperlink"/>
@@ -5040,77 +5040,7 @@
                 <w:noProof/>
                 <w:webHidden/>
               </w:rPr>
-              <w:instrText xml:space="preserve"> PAGEREF _Toc528413222 \h </w:instrText>
-            </w:r>
-            <w:r>
-              <w:rPr>
-                <w:noProof/>
-                <w:webHidden/>
-              </w:rPr>
-            </w:r>
-            <w:r>
-              <w:rPr>
-                <w:noProof/>
-                <w:webHidden/>
-              </w:rPr>
-              <w:fldChar w:fldCharType="separate"/>
-            </w:r>
-            <w:r>
-              <w:rPr>
-                <w:noProof/>
-                <w:webHidden/>
-              </w:rPr>
-              <w:t>30</w:t>
-            </w:r>
-            <w:r>
-              <w:rPr>
-                <w:noProof/>
-                <w:webHidden/>
-              </w:rPr>
-              <w:fldChar w:fldCharType="end"/>
-            </w:r>
-          </w:hyperlink>
-        </w:p>
-        <w:p>
-          <w:pPr>
-            <w:pStyle w:val="TOC3"/>
-            <w:tabs>
-              <w:tab w:val="right" w:leader="dot" w:pos="10456"/>
-            </w:tabs>
-            <w:rPr>
-              <w:noProof/>
-              <w:sz w:val="22"/>
-              <w:lang w:eastAsia="en-GB"/>
-            </w:rPr>
-          </w:pPr>
-          <w:hyperlink w:anchor="_Toc528413223" w:history="1">
-            <w:r>
-              <w:rPr>
-                <w:rStyle w:val="Hyperlink"/>
-                <w:noProof/>
-              </w:rPr>
-              <w:t>Appendix Created by Sean Khanna and James Coyle</w:t>
-            </w:r>
-            <w:r>
-              <w:rPr>
-                <w:noProof/>
-                <w:webHidden/>
-              </w:rPr>
-              <w:tab/>
-            </w:r>
-            <w:r>
-              <w:rPr>
-                <w:noProof/>
-                <w:webHidden/>
-              </w:rPr>
-              <w:fldChar w:fldCharType="begin"/>
-            </w:r>
-            <w:r>
-              <w:rPr>
-                <w:noProof/>
-                <w:webHidden/>
-              </w:rPr>
-              <w:instrText xml:space="preserve"> PAGEREF _Toc528413223 \h </w:instrText>
+              <w:instrText xml:space="preserve"> PAGEREF _Toc528416248 \h </w:instrText>
             </w:r>
             <w:r>
               <w:rPr>
@@ -5154,7 +5084,7 @@
               <w:lang w:eastAsia="en-GB"/>
             </w:rPr>
           </w:pPr>
-          <w:hyperlink w:anchor="_Toc528413224" w:history="1">
+          <w:hyperlink w:anchor="_Toc528416249" w:history="1">
             <w:r>
               <w:rPr>
                 <w:rStyle w:val="Hyperlink"/>
@@ -5196,7 +5126,7 @@
                 <w:noProof/>
                 <w:webHidden/>
               </w:rPr>
-              <w:instrText xml:space="preserve"> PAGEREF _Toc528413224 \h </w:instrText>
+              <w:instrText xml:space="preserve"> PAGEREF _Toc528416249 \h </w:instrText>
             </w:r>
             <w:r>
               <w:rPr>
@@ -5240,7 +5170,7 @@
               <w:lang w:eastAsia="en-GB"/>
             </w:rPr>
           </w:pPr>
-          <w:hyperlink w:anchor="_Toc528413225" w:history="1">
+          <w:hyperlink w:anchor="_Toc528416250" w:history="1">
             <w:r>
               <w:rPr>
                 <w:rStyle w:val="Hyperlink"/>
@@ -5282,7 +5212,7 @@
                 <w:noProof/>
                 <w:webHidden/>
               </w:rPr>
-              <w:instrText xml:space="preserve"> PAGEREF _Toc528413225 \h </w:instrText>
+              <w:instrText xml:space="preserve"> PAGEREF _Toc528416250 \h </w:instrText>
             </w:r>
             <w:r>
               <w:rPr>
@@ -5334,7 +5264,7 @@
       <w:pPr>
         <w:pStyle w:val="Heading1"/>
       </w:pPr>
-      <w:bookmarkStart w:id="1" w:name="_Toc528413171"/>
+      <w:bookmarkStart w:id="1" w:name="_Toc528416197"/>
       <w:r>
         <w:t>Documentation, Analysis and Design</w:t>
       </w:r>
@@ -6631,7 +6561,7 @@
       <w:pPr>
         <w:pStyle w:val="Heading1"/>
       </w:pPr>
-      <w:bookmarkStart w:id="2" w:name="_Toc528413172"/>
+      <w:bookmarkStart w:id="2" w:name="_Toc528416198"/>
       <w:r>
         <w:lastRenderedPageBreak/>
         <w:t>Task Breakdown and Rational</w:t>
@@ -7812,7 +7742,7 @@
       <w:pPr>
         <w:pStyle w:val="Heading1"/>
       </w:pPr>
-      <w:bookmarkStart w:id="3" w:name="_Toc528413173"/>
+      <w:bookmarkStart w:id="3" w:name="_Toc528416199"/>
       <w:r>
         <w:t>Critical Discussion of Group Work</w:t>
       </w:r>
@@ -8743,7 +8673,7 @@
       <w:pPr>
         <w:pStyle w:val="Heading1"/>
       </w:pPr>
-      <w:bookmarkStart w:id="4" w:name="_Toc528413174"/>
+      <w:bookmarkStart w:id="4" w:name="_Toc528416200"/>
       <w:r>
         <w:t>References</w:t>
       </w:r>
@@ -8754,7 +8684,7 @@
       <w:pPr>
         <w:pStyle w:val="Heading1"/>
       </w:pPr>
-      <w:bookmarkStart w:id="5" w:name="_Toc528413175"/>
+      <w:bookmarkStart w:id="5" w:name="_Toc528416201"/>
       <w:r>
         <w:t>Appendix</w:t>
       </w:r>
@@ -8764,7 +8694,7 @@
       <w:pPr>
         <w:pStyle w:val="Heading2"/>
       </w:pPr>
-      <w:bookmarkStart w:id="6" w:name="_Toc528413176"/>
+      <w:bookmarkStart w:id="6" w:name="_Toc528416202"/>
       <w:r>
         <w:t>Appendix A</w:t>
       </w:r>
@@ -8778,7 +8708,7 @@
         <w:pStyle w:val="Heading3"/>
       </w:pPr>
       <w:bookmarkStart w:id="7" w:name="_Toc527725864"/>
-      <w:bookmarkStart w:id="8" w:name="_Toc528413177"/>
+      <w:bookmarkStart w:id="8" w:name="_Toc528416203"/>
       <w:r>
         <w:t>Game Requirements</w:t>
       </w:r>
@@ -9724,7 +9654,7 @@
       <w:pPr>
         <w:pStyle w:val="Heading2"/>
       </w:pPr>
-      <w:bookmarkStart w:id="11" w:name="_Toc528413178"/>
+      <w:bookmarkStart w:id="11" w:name="_Toc528416204"/>
       <w:r>
         <w:t>Appendix B – User Stories</w:t>
       </w:r>
@@ -9735,7 +9665,7 @@
         <w:pStyle w:val="Heading3"/>
       </w:pPr>
       <w:bookmarkStart w:id="12" w:name="_Toc527725862"/>
-      <w:bookmarkStart w:id="13" w:name="_Toc528413179"/>
+      <w:bookmarkStart w:id="13" w:name="_Toc528416205"/>
       <w:r>
         <w:t>Simple</w:t>
       </w:r>
@@ -9821,7 +9751,7 @@
         <w:pStyle w:val="Heading3"/>
       </w:pPr>
       <w:bookmarkStart w:id="14" w:name="_Toc527725863"/>
-      <w:bookmarkStart w:id="15" w:name="_Toc528413180"/>
+      <w:bookmarkStart w:id="15" w:name="_Toc528416206"/>
       <w:r>
         <w:t>Advanced</w:t>
       </w:r>
@@ -9891,7 +9821,7 @@
       <w:pPr>
         <w:pStyle w:val="Heading2"/>
       </w:pPr>
-      <w:bookmarkStart w:id="16" w:name="_Toc528413181"/>
+      <w:bookmarkStart w:id="16" w:name="_Toc528416207"/>
       <w:r>
         <w:lastRenderedPageBreak/>
         <w:t>Appendix C – WBS</w:t>
@@ -9923,7 +9853,7 @@
           <v:shape id="_x0000_i1025" type="#_x0000_t75" style="width:111.75pt;height:631.85pt" o:ole="">
             <v:imagedata r:id="rId9" o:title=""/>
           </v:shape>
-          <o:OLEObject Type="Embed" ProgID="Visio.Drawing.15" ShapeID="_x0000_i1025" DrawAspect="Content" ObjectID="_1602155018" r:id="rId10"/>
+          <o:OLEObject Type="Embed" ProgID="Visio.Drawing.15" ShapeID="_x0000_i1025" DrawAspect="Content" ObjectID="_1602158158" r:id="rId10"/>
         </w:object>
       </w:r>
     </w:p>
@@ -9945,7 +9875,7 @@
       <w:pPr>
         <w:pStyle w:val="Heading2"/>
       </w:pPr>
-      <w:bookmarkStart w:id="17" w:name="_Toc528413182"/>
+      <w:bookmarkStart w:id="17" w:name="_Toc528416208"/>
       <w:r>
         <w:lastRenderedPageBreak/>
         <w:t>Appendix D</w:t>
@@ -9965,7 +9895,7 @@
       <w:pPr>
         <w:pStyle w:val="Heading3"/>
       </w:pPr>
-      <w:bookmarkStart w:id="18" w:name="_Toc528413183"/>
+      <w:bookmarkStart w:id="18" w:name="_Toc528416209"/>
       <w:r>
         <w:t>Overarching Pseudocode</w:t>
       </w:r>
@@ -11928,7 +11858,7 @@
       <w:pPr>
         <w:pStyle w:val="Heading3"/>
       </w:pPr>
-      <w:bookmarkStart w:id="19" w:name="_Toc528413184"/>
+      <w:bookmarkStart w:id="19" w:name="_Toc528416210"/>
       <w:r>
         <w:t>Settings [A]</w:t>
       </w:r>
@@ -12648,7 +12578,7 @@
       <w:pPr>
         <w:pStyle w:val="Heading3"/>
       </w:pPr>
-      <w:bookmarkStart w:id="20" w:name="_Toc528413185"/>
+      <w:bookmarkStart w:id="20" w:name="_Toc528416211"/>
       <w:r>
         <w:t>Quit Game [B]</w:t>
       </w:r>
@@ -12828,7 +12758,7 @@
       <w:pPr>
         <w:pStyle w:val="Heading3"/>
       </w:pPr>
-      <w:bookmarkStart w:id="21" w:name="_Toc528413186"/>
+      <w:bookmarkStart w:id="21" w:name="_Toc528416212"/>
       <w:r>
         <w:t>High Scores [C]</w:t>
       </w:r>
@@ -13052,7 +12982,7 @@
       <w:pPr>
         <w:pStyle w:val="Heading3"/>
       </w:pPr>
-      <w:bookmarkStart w:id="22" w:name="_Toc528413187"/>
+      <w:bookmarkStart w:id="22" w:name="_Toc528416213"/>
       <w:r>
         <w:t>Fire [D]</w:t>
       </w:r>
@@ -13678,7 +13608,7 @@
       <w:pPr>
         <w:pStyle w:val="Heading3"/>
       </w:pPr>
-      <w:bookmarkStart w:id="23" w:name="_Toc528413188"/>
+      <w:bookmarkStart w:id="23" w:name="_Toc528416214"/>
       <w:r>
         <w:t>Movement [E]</w:t>
       </w:r>
@@ -13946,7 +13876,7 @@
       <w:pPr>
         <w:pStyle w:val="Heading3"/>
       </w:pPr>
-      <w:bookmarkStart w:id="24" w:name="_Toc528413189"/>
+      <w:bookmarkStart w:id="24" w:name="_Toc528416215"/>
       <w:r>
         <w:t>Pause Menu [F]</w:t>
       </w:r>
@@ -14203,7 +14133,7 @@
       <w:pPr>
         <w:pStyle w:val="Heading3"/>
       </w:pPr>
-      <w:bookmarkStart w:id="25" w:name="_Toc528413190"/>
+      <w:bookmarkStart w:id="25" w:name="_Toc528416216"/>
       <w:r>
         <w:t>Collision Detection [G]</w:t>
       </w:r>
@@ -14605,7 +14535,7 @@
       <w:pPr>
         <w:pStyle w:val="Heading3"/>
       </w:pPr>
-      <w:bookmarkStart w:id="26" w:name="_Toc528413191"/>
+      <w:bookmarkStart w:id="26" w:name="_Toc528416217"/>
       <w:r>
         <w:t>Death [H]</w:t>
       </w:r>
@@ -14719,7 +14649,7 @@
       <w:pPr>
         <w:pStyle w:val="Heading3"/>
       </w:pPr>
-      <w:bookmarkStart w:id="27" w:name="_Toc528413192"/>
+      <w:bookmarkStart w:id="27" w:name="_Toc528416218"/>
       <w:r>
         <w:t>Win [J]</w:t>
       </w:r>
@@ -14986,7 +14916,7 @@
       <w:pPr>
         <w:pStyle w:val="Heading3"/>
       </w:pPr>
-      <w:bookmarkStart w:id="28" w:name="_Toc528413193"/>
+      <w:bookmarkStart w:id="28" w:name="_Toc528416219"/>
       <w:r>
         <w:t>Clean-Up [K]</w:t>
       </w:r>
@@ -15125,7 +15055,7 @@
       <w:pPr>
         <w:pStyle w:val="Heading3"/>
       </w:pPr>
-      <w:bookmarkStart w:id="29" w:name="_Toc528413194"/>
+      <w:bookmarkStart w:id="29" w:name="_Toc528416220"/>
       <w:r>
         <w:t>Loss [L]</w:t>
       </w:r>
@@ -15414,7 +15344,7 @@
       <w:pPr>
         <w:pStyle w:val="Heading2"/>
       </w:pPr>
-      <w:bookmarkStart w:id="30" w:name="_Toc528413195"/>
+      <w:bookmarkStart w:id="30" w:name="_Toc528416221"/>
       <w:r>
         <w:lastRenderedPageBreak/>
         <w:t>Appendix E</w:t>
@@ -15428,7 +15358,7 @@
       <w:pPr>
         <w:pStyle w:val="Heading3"/>
       </w:pPr>
-      <w:bookmarkStart w:id="31" w:name="_Toc528413196"/>
+      <w:bookmarkStart w:id="31" w:name="_Toc528416222"/>
       <w:r>
         <w:t>Overarching Game Flow Chart</w:t>
       </w:r>
@@ -15440,7 +15370,7 @@
           <v:shape id="_x0000_i1026" type="#_x0000_t75" style="width:248.85pt;height:675.05pt" o:ole="">
             <v:imagedata r:id="rId11" o:title=""/>
           </v:shape>
-          <o:OLEObject Type="Embed" ProgID="Visio.Drawing.15" ShapeID="_x0000_i1026" DrawAspect="Content" ObjectID="_1602155019" r:id="rId12"/>
+          <o:OLEObject Type="Embed" ProgID="Visio.Drawing.15" ShapeID="_x0000_i1026" DrawAspect="Content" ObjectID="_1602158159" r:id="rId12"/>
         </w:object>
       </w:r>
     </w:p>
@@ -15449,7 +15379,7 @@
       <w:pPr>
         <w:pStyle w:val="Heading3"/>
       </w:pPr>
-      <w:bookmarkStart w:id="32" w:name="_Toc528413197"/>
+      <w:bookmarkStart w:id="32" w:name="_Toc528416223"/>
       <w:r>
         <w:lastRenderedPageBreak/>
         <w:t>Settings Flow Chart [A]</w:t>
@@ -15462,7 +15392,7 @@
           <v:shape id="_x0000_i1027" type="#_x0000_t75" style="width:500.55pt;height:687.15pt" o:ole="">
             <v:imagedata r:id="rId13" o:title=""/>
           </v:shape>
-          <o:OLEObject Type="Embed" ProgID="Visio.Drawing.15" ShapeID="_x0000_i1027" DrawAspect="Content" ObjectID="_1602155020" r:id="rId14"/>
+          <o:OLEObject Type="Embed" ProgID="Visio.Drawing.15" ShapeID="_x0000_i1027" DrawAspect="Content" ObjectID="_1602158160" r:id="rId14"/>
         </w:object>
       </w:r>
     </w:p>
@@ -15471,7 +15401,7 @@
       <w:pPr>
         <w:pStyle w:val="Heading3"/>
       </w:pPr>
-      <w:bookmarkStart w:id="33" w:name="_Toc528413198"/>
+      <w:bookmarkStart w:id="33" w:name="_Toc528416224"/>
       <w:r>
         <w:lastRenderedPageBreak/>
         <w:t>Quit Game Flow Chart [B]</w:t>
@@ -15484,7 +15414,7 @@
           <v:shape id="_x0000_i1028" type="#_x0000_t75" style="width:523pt;height:465.4pt" o:ole="">
             <v:imagedata r:id="rId15" o:title=""/>
           </v:shape>
-          <o:OLEObject Type="Embed" ProgID="Visio.Drawing.15" ShapeID="_x0000_i1028" DrawAspect="Content" ObjectID="_1602155021" r:id="rId16"/>
+          <o:OLEObject Type="Embed" ProgID="Visio.Drawing.15" ShapeID="_x0000_i1028" DrawAspect="Content" ObjectID="_1602158161" r:id="rId16"/>
         </w:object>
       </w:r>
     </w:p>
@@ -15492,7 +15422,7 @@
       <w:pPr>
         <w:pStyle w:val="Heading3"/>
       </w:pPr>
-      <w:bookmarkStart w:id="34" w:name="_Toc528413199"/>
+      <w:bookmarkStart w:id="34" w:name="_Toc528416225"/>
       <w:r>
         <w:lastRenderedPageBreak/>
         <w:t>High Scores Flow Chart [C]</w:t>
@@ -15505,7 +15435,7 @@
           <v:shape id="_x0000_i1029" type="#_x0000_t75" style="width:7in;height:469.45pt" o:ole="">
             <v:imagedata r:id="rId17" o:title=""/>
           </v:shape>
-          <o:OLEObject Type="Embed" ProgID="Visio.Drawing.15" ShapeID="_x0000_i1029" DrawAspect="Content" ObjectID="_1602155022" r:id="rId18"/>
+          <o:OLEObject Type="Embed" ProgID="Visio.Drawing.15" ShapeID="_x0000_i1029" DrawAspect="Content" ObjectID="_1602158162" r:id="rId18"/>
         </w:object>
       </w:r>
     </w:p>
@@ -15536,7 +15466,7 @@
       <w:pPr>
         <w:pStyle w:val="Heading3"/>
       </w:pPr>
-      <w:bookmarkStart w:id="35" w:name="_Toc528413200"/>
+      <w:bookmarkStart w:id="35" w:name="_Toc528416226"/>
       <w:r>
         <w:lastRenderedPageBreak/>
         <w:t>Fire Flow Chart [D]</w:t>
@@ -15549,7 +15479,7 @@
           <v:shape id="_x0000_i1030" type="#_x0000_t75" style="width:5in;height:633.6pt" o:ole="">
             <v:imagedata r:id="rId19" o:title=""/>
           </v:shape>
-          <o:OLEObject Type="Embed" ProgID="Visio.Drawing.15" ShapeID="_x0000_i1030" DrawAspect="Content" ObjectID="_1602155023" r:id="rId20"/>
+          <o:OLEObject Type="Embed" ProgID="Visio.Drawing.15" ShapeID="_x0000_i1030" DrawAspect="Content" ObjectID="_1602158163" r:id="rId20"/>
         </w:object>
       </w:r>
     </w:p>
@@ -15557,7 +15487,7 @@
       <w:pPr>
         <w:pStyle w:val="Heading3"/>
       </w:pPr>
-      <w:bookmarkStart w:id="36" w:name="_Toc528413201"/>
+      <w:bookmarkStart w:id="36" w:name="_Toc528416227"/>
       <w:r>
         <w:lastRenderedPageBreak/>
         <w:t>Movement Flow Chart [E]</w:t>
@@ -15570,7 +15500,7 @@
           <v:shape id="_x0000_i1031" type="#_x0000_t75" style="width:524.15pt;height:489.6pt" o:ole="">
             <v:imagedata r:id="rId21" o:title=""/>
           </v:shape>
-          <o:OLEObject Type="Embed" ProgID="Visio.Drawing.15" ShapeID="_x0000_i1031" DrawAspect="Content" ObjectID="_1602155024" r:id="rId22"/>
+          <o:OLEObject Type="Embed" ProgID="Visio.Drawing.15" ShapeID="_x0000_i1031" DrawAspect="Content" ObjectID="_1602158164" r:id="rId22"/>
         </w:object>
       </w:r>
     </w:p>
@@ -15578,7 +15508,7 @@
       <w:pPr>
         <w:pStyle w:val="Heading3"/>
       </w:pPr>
-      <w:bookmarkStart w:id="37" w:name="_Toc528413202"/>
+      <w:bookmarkStart w:id="37" w:name="_Toc528416228"/>
       <w:r>
         <w:lastRenderedPageBreak/>
         <w:t>Pause Menu Flow Chart [F]</w:t>
@@ -15591,7 +15521,7 @@
           <v:shape id="_x0000_i1032" type="#_x0000_t75" style="width:522.45pt;height:426.8pt" o:ole="">
             <v:imagedata r:id="rId23" o:title=""/>
           </v:shape>
-          <o:OLEObject Type="Embed" ProgID="Visio.Drawing.15" ShapeID="_x0000_i1032" DrawAspect="Content" ObjectID="_1602155025" r:id="rId24"/>
+          <o:OLEObject Type="Embed" ProgID="Visio.Drawing.15" ShapeID="_x0000_i1032" DrawAspect="Content" ObjectID="_1602158165" r:id="rId24"/>
         </w:object>
       </w:r>
     </w:p>
@@ -15599,7 +15529,7 @@
       <w:pPr>
         <w:pStyle w:val="Heading3"/>
       </w:pPr>
-      <w:bookmarkStart w:id="38" w:name="_Toc528413203"/>
+      <w:bookmarkStart w:id="38" w:name="_Toc528416229"/>
       <w:r>
         <w:lastRenderedPageBreak/>
         <w:t>Collision Detection Flow Chart [G]</w:t>
@@ -15612,7 +15542,7 @@
           <v:shape id="_x0000_i1033" type="#_x0000_t75" style="width:407.25pt;height:662.4pt" o:ole="">
             <v:imagedata r:id="rId25" o:title=""/>
           </v:shape>
-          <o:OLEObject Type="Embed" ProgID="Visio.Drawing.15" ShapeID="_x0000_i1033" DrawAspect="Content" ObjectID="_1602155026" r:id="rId26"/>
+          <o:OLEObject Type="Embed" ProgID="Visio.Drawing.15" ShapeID="_x0000_i1033" DrawAspect="Content" ObjectID="_1602158166" r:id="rId26"/>
         </w:object>
       </w:r>
     </w:p>
@@ -15620,7 +15550,7 @@
       <w:pPr>
         <w:pStyle w:val="Heading3"/>
       </w:pPr>
-      <w:bookmarkStart w:id="39" w:name="_Toc528413204"/>
+      <w:bookmarkStart w:id="39" w:name="_Toc528416230"/>
       <w:r>
         <w:lastRenderedPageBreak/>
         <w:t>Death Flow Chart [H]</w:t>
@@ -15633,7 +15563,7 @@
           <v:shape id="_x0000_i1034" type="#_x0000_t75" style="width:519pt;height:653.75pt" o:ole="">
             <v:imagedata r:id="rId27" o:title=""/>
           </v:shape>
-          <o:OLEObject Type="Embed" ProgID="Visio.Drawing.15" ShapeID="_x0000_i1034" DrawAspect="Content" ObjectID="_1602155027" r:id="rId28"/>
+          <o:OLEObject Type="Embed" ProgID="Visio.Drawing.15" ShapeID="_x0000_i1034" DrawAspect="Content" ObjectID="_1602158167" r:id="rId28"/>
         </w:object>
       </w:r>
     </w:p>
@@ -15641,7 +15571,7 @@
       <w:pPr>
         <w:pStyle w:val="Heading3"/>
       </w:pPr>
-      <w:bookmarkStart w:id="40" w:name="_Toc528413205"/>
+      <w:bookmarkStart w:id="40" w:name="_Toc528416231"/>
       <w:r>
         <w:lastRenderedPageBreak/>
         <w:t>Win Flow Chart [J]</w:t>
@@ -15654,7 +15584,7 @@
           <v:shape id="_x0000_i1035" type="#_x0000_t75" style="width:522.45pt;height:441.2pt" o:ole="">
             <v:imagedata r:id="rId29" o:title=""/>
           </v:shape>
-          <o:OLEObject Type="Embed" ProgID="Visio.Drawing.15" ShapeID="_x0000_i1035" DrawAspect="Content" ObjectID="_1602155028" r:id="rId30"/>
+          <o:OLEObject Type="Embed" ProgID="Visio.Drawing.15" ShapeID="_x0000_i1035" DrawAspect="Content" ObjectID="_1602158168" r:id="rId30"/>
         </w:object>
       </w:r>
     </w:p>
@@ -15662,7 +15592,7 @@
       <w:pPr>
         <w:pStyle w:val="Heading3"/>
       </w:pPr>
-      <w:bookmarkStart w:id="41" w:name="_Toc528413206"/>
+      <w:bookmarkStart w:id="41" w:name="_Toc528416232"/>
       <w:r>
         <w:lastRenderedPageBreak/>
         <w:t>Clean-Up Flow Chart [K]</w:t>
@@ -15675,7 +15605,7 @@
           <v:shape id="_x0000_i1036" type="#_x0000_t75" style="width:523pt;height:497.1pt" o:ole="">
             <v:imagedata r:id="rId31" o:title=""/>
           </v:shape>
-          <o:OLEObject Type="Embed" ProgID="Visio.Drawing.15" ShapeID="_x0000_i1036" DrawAspect="Content" ObjectID="_1602155029" r:id="rId32"/>
+          <o:OLEObject Type="Embed" ProgID="Visio.Drawing.15" ShapeID="_x0000_i1036" DrawAspect="Content" ObjectID="_1602158169" r:id="rId32"/>
         </w:object>
       </w:r>
     </w:p>
@@ -15683,7 +15613,7 @@
       <w:pPr>
         <w:pStyle w:val="Heading3"/>
       </w:pPr>
-      <w:bookmarkStart w:id="42" w:name="_Toc528413207"/>
+      <w:bookmarkStart w:id="42" w:name="_Toc528416233"/>
       <w:r>
         <w:lastRenderedPageBreak/>
         <w:t>Loss Flow Chart [L]</w:t>
@@ -15696,7 +15626,7 @@
           <v:shape id="_x0000_i1037" type="#_x0000_t75" style="width:523pt;height:6in" o:ole="">
             <v:imagedata r:id="rId33" o:title=""/>
           </v:shape>
-          <o:OLEObject Type="Embed" ProgID="Visio.Drawing.15" ShapeID="_x0000_i1037" DrawAspect="Content" ObjectID="_1602155030" r:id="rId34"/>
+          <o:OLEObject Type="Embed" ProgID="Visio.Drawing.15" ShapeID="_x0000_i1037" DrawAspect="Content" ObjectID="_1602158170" r:id="rId34"/>
         </w:object>
       </w:r>
     </w:p>
@@ -15718,7 +15648,7 @@
       <w:pPr>
         <w:pStyle w:val="Heading2"/>
       </w:pPr>
-      <w:bookmarkStart w:id="43" w:name="_Toc528413208"/>
+      <w:bookmarkStart w:id="43" w:name="_Toc528416234"/>
       <w:r>
         <w:lastRenderedPageBreak/>
         <w:t>Appendix F</w:t>
@@ -15732,7 +15662,7 @@
       <w:pPr>
         <w:pStyle w:val="Heading3"/>
       </w:pPr>
-      <w:bookmarkStart w:id="44" w:name="_Toc528413209"/>
+      <w:bookmarkStart w:id="44" w:name="_Toc528416235"/>
       <w:r>
         <w:t>Version 1</w:t>
       </w:r>
@@ -15744,7 +15674,7 @@
           <v:shape id="_x0000_i1038" type="#_x0000_t75" style="width:379pt;height:289.75pt" o:ole="">
             <v:imagedata r:id="rId35" o:title=""/>
           </v:shape>
-          <o:OLEObject Type="Embed" ProgID="Visio.Drawing.15" ShapeID="_x0000_i1038" DrawAspect="Content" ObjectID="_1602155031" r:id="rId36"/>
+          <o:OLEObject Type="Embed" ProgID="Visio.Drawing.15" ShapeID="_x0000_i1038" DrawAspect="Content" ObjectID="_1602158171" r:id="rId36"/>
         </w:object>
       </w:r>
     </w:p>
@@ -15752,7 +15682,7 @@
       <w:pPr>
         <w:pStyle w:val="Heading3"/>
       </w:pPr>
-      <w:bookmarkStart w:id="45" w:name="_Toc528413210"/>
+      <w:bookmarkStart w:id="45" w:name="_Toc528416236"/>
       <w:r>
         <w:t>Version 2</w:t>
       </w:r>
@@ -15764,7 +15694,7 @@
           <v:shape id="_x0000_i1039" type="#_x0000_t75" style="width:388.2pt;height:383.6pt" o:ole="">
             <v:imagedata r:id="rId37" o:title=""/>
           </v:shape>
-          <o:OLEObject Type="Embed" ProgID="Visio.Drawing.15" ShapeID="_x0000_i1039" DrawAspect="Content" ObjectID="_1602155032" r:id="rId38"/>
+          <o:OLEObject Type="Embed" ProgID="Visio.Drawing.15" ShapeID="_x0000_i1039" DrawAspect="Content" ObjectID="_1602158172" r:id="rId38"/>
         </w:object>
       </w:r>
     </w:p>
@@ -15787,7 +15717,7 @@
       <w:pPr>
         <w:pStyle w:val="Heading2"/>
       </w:pPr>
-      <w:bookmarkStart w:id="46" w:name="_Toc528413211"/>
+      <w:bookmarkStart w:id="46" w:name="_Toc528416237"/>
       <w:r>
         <w:t xml:space="preserve">Appendix </w:t>
       </w:r>
@@ -15803,7 +15733,7 @@
       <w:pPr>
         <w:pStyle w:val="Heading3"/>
       </w:pPr>
-      <w:bookmarkStart w:id="47" w:name="_Toc528413212"/>
+      <w:bookmarkStart w:id="47" w:name="_Toc528416238"/>
       <w:r>
         <w:t>Introduction</w:t>
       </w:r>
@@ -15886,7 +15816,7 @@
       <w:pPr>
         <w:pStyle w:val="Heading3"/>
       </w:pPr>
-      <w:bookmarkStart w:id="48" w:name="_Toc528413213"/>
+      <w:bookmarkStart w:id="48" w:name="_Toc528416239"/>
       <w:r>
         <w:t>Objectives</w:t>
       </w:r>
@@ -16081,7 +16011,7 @@
       <w:pPr>
         <w:pStyle w:val="Heading3"/>
       </w:pPr>
-      <w:bookmarkStart w:id="49" w:name="_Toc528413214"/>
+      <w:bookmarkStart w:id="49" w:name="_Toc528416240"/>
       <w:r>
         <w:t>Dependencies &amp; Risks</w:t>
       </w:r>
@@ -16253,7 +16183,7 @@
       <w:pPr>
         <w:pStyle w:val="Heading3"/>
       </w:pPr>
-      <w:bookmarkStart w:id="50" w:name="_Toc528413215"/>
+      <w:bookmarkStart w:id="50" w:name="_Toc528416241"/>
       <w:r>
         <w:lastRenderedPageBreak/>
         <w:t>General Risks</w:t>
@@ -16329,7 +16259,7 @@
       <w:pPr>
         <w:pStyle w:val="Heading3"/>
       </w:pPr>
-      <w:bookmarkStart w:id="51" w:name="_Toc528413216"/>
+      <w:bookmarkStart w:id="51" w:name="_Toc528416242"/>
       <w:r>
         <w:t>Pass/Fail Criteria</w:t>
       </w:r>
@@ -16999,7 +16929,7 @@
       <w:pPr>
         <w:pStyle w:val="Heading3"/>
       </w:pPr>
-      <w:bookmarkStart w:id="52" w:name="_Toc528413217"/>
+      <w:bookmarkStart w:id="52" w:name="_Toc528416243"/>
       <w:r>
         <w:t>Results Documentation</w:t>
       </w:r>
@@ -17108,7 +17038,7 @@
       <w:pPr>
         <w:pStyle w:val="Heading2"/>
       </w:pPr>
-      <w:bookmarkStart w:id="53" w:name="_Toc528413218"/>
+      <w:bookmarkStart w:id="53" w:name="_Toc528416244"/>
       <w:r>
         <w:lastRenderedPageBreak/>
         <w:t>Appendix K</w:t>
@@ -17309,7 +17239,7 @@
       <w:pPr>
         <w:pStyle w:val="Heading2"/>
       </w:pPr>
-      <w:bookmarkStart w:id="54" w:name="_Toc528413219"/>
+      <w:bookmarkStart w:id="54" w:name="_Toc528416245"/>
       <w:r>
         <w:lastRenderedPageBreak/>
         <w:t>Appendix L – Equations</w:t>
@@ -17320,7 +17250,7 @@
       <w:pPr>
         <w:pStyle w:val="Heading3"/>
       </w:pPr>
-      <w:bookmarkStart w:id="55" w:name="_Toc528413220"/>
+      <w:bookmarkStart w:id="55" w:name="_Toc528416246"/>
       <w:r>
         <w:t>Equations Research</w:t>
       </w:r>
@@ -20913,7 +20843,7 @@
       <w:pPr>
         <w:pStyle w:val="Heading2"/>
       </w:pPr>
-      <w:bookmarkStart w:id="56" w:name="_Toc528413221"/>
+      <w:bookmarkStart w:id="56" w:name="_Toc528416247"/>
       <w:r>
         <w:lastRenderedPageBreak/>
         <w:t>Appendix M – Risk Analysis</w:t>
@@ -20924,7 +20854,7 @@
       <w:pPr>
         <w:pStyle w:val="Heading3"/>
       </w:pPr>
-      <w:bookmarkStart w:id="57" w:name="_Toc528413222"/>
+      <w:bookmarkStart w:id="57" w:name="_Toc528416248"/>
       <w:r>
         <w:t>Task Risks</w:t>
       </w:r>
@@ -23190,12 +23120,9 @@
     </w:tbl>
     <w:p>
       <w:pPr>
-        <w:pStyle w:val="Heading3"/>
-        <w:numPr>
-          <w:ilvl w:val="0"/>
-          <w:numId w:val="0"/>
-        </w:numPr>
-        <w:ind w:left="720" w:hanging="720"/>
+        <w:rPr>
+          <w:b/>
+        </w:rPr>
         <w:sectPr>
           <w:pgSz w:w="11906" w:h="16838"/>
           <w:pgMar w:top="720" w:right="720" w:bottom="720" w:left="720" w:header="708" w:footer="708" w:gutter="0"/>
@@ -23204,22 +23131,23 @@
           <w:docGrid w:linePitch="360"/>
         </w:sectPr>
       </w:pPr>
-      <w:bookmarkStart w:id="58" w:name="_Toc528413223"/>
-      <w:r>
+      <w:r>
+        <w:rPr>
+          <w:b/>
+        </w:rPr>
         <w:t>Appendix Created by Sean Khanna and James Coyle</w:t>
       </w:r>
-      <w:bookmarkEnd w:id="58"/>
     </w:p>
     <w:p>
       <w:pPr>
         <w:pStyle w:val="Heading3"/>
       </w:pPr>
-      <w:bookmarkStart w:id="59" w:name="_Toc528413224"/>
+      <w:bookmarkStart w:id="58" w:name="_Toc528416249"/>
       <w:r>
         <w:lastRenderedPageBreak/>
         <w:t>Risk Analysis Severity and Likelihood Table</w:t>
       </w:r>
-      <w:bookmarkEnd w:id="59"/>
+      <w:bookmarkEnd w:id="58"/>
     </w:p>
     <w:tbl>
       <w:tblPr>
@@ -24564,12 +24492,12 @@
       <w:pPr>
         <w:pStyle w:val="Heading2"/>
       </w:pPr>
-      <w:bookmarkStart w:id="60" w:name="_Toc528413225"/>
+      <w:bookmarkStart w:id="59" w:name="_Toc528416250"/>
       <w:r>
         <w:lastRenderedPageBreak/>
         <w:t>Appendix N – Design Theme</w:t>
       </w:r>
-      <w:bookmarkEnd w:id="60"/>
+      <w:bookmarkEnd w:id="59"/>
     </w:p>
     <w:p>
       <w:r>
@@ -29008,7 +28936,7 @@
 </file>
 
 <file path=customXml/itemProps2.xml><?xml version="1.0" encoding="utf-8"?>
-<ds:datastoreItem xmlns:ds="http://schemas.openxmlformats.org/officeDocument/2006/customXml" ds:itemID="{FB474B6B-A357-462E-AF00-8DD3E74E681E}">
+<ds:datastoreItem xmlns:ds="http://schemas.openxmlformats.org/officeDocument/2006/customXml" ds:itemID="{D60C739A-076D-4A4F-8650-246C83AB0B9D}">
   <ds:schemaRefs>
     <ds:schemaRef ds:uri="http://schemas.openxmlformats.org/officeDocument/2006/bibliography"/>
   </ds:schemaRefs>

</xml_diff>